<commit_message>
added java version requirement
</commit_message>
<xml_diff>
--- a/Conversie imagini grayscale in imagini binare.docx
+++ b/Conversie imagini grayscale in imagini binare.docx
@@ -52,8 +52,6 @@
           <w:lang w:val="en-US"/>
         </w:rPr>
       </w:pPr>
-      <w:bookmarkStart w:id="0" w:name="_GoBack"/>
-      <w:bookmarkEnd w:id="0"/>
     </w:p>
     <w:p>
       <w:pPr>
@@ -278,6 +276,9 @@
     <w:p/>
     <w:p>
       <w:r>
+        <w:rPr>
+          <w:noProof/>
+        </w:rPr>
         <w:drawing>
           <wp:inline distT="0" distB="0" distL="0" distR="0" wp14:anchorId="61A322C3" wp14:editId="6C6CCA47">
             <wp:extent cx="5756910" cy="3461385"/>
@@ -1819,8 +1820,26 @@
     <w:p/>
     <w:p>
       <w:r>
-        <w:t>O sa atasez totusi o arhiva cu continutul proiectului, acestui document, in orice eventualitate.</w:t>
-      </w:r>
+        <w:t>O sa atasez</w:t>
+      </w:r>
+      <w:r>
+        <w:t xml:space="preserve"> </w:t>
+      </w:r>
+      <w:r>
+        <w:t>acestui document</w:t>
+      </w:r>
+      <w:r>
+        <w:t xml:space="preserve"> totusi o arhiva cu continutul proiectului, in orice eventualitate.</w:t>
+      </w:r>
+    </w:p>
+    <w:p/>
+    <w:p/>
+    <w:p>
+      <w:r>
+        <w:t>Pentru testare, aveti nevoie de JRE &gt;= 8.</w:t>
+      </w:r>
+      <w:bookmarkStart w:id="0" w:name="_GoBack"/>
+      <w:bookmarkEnd w:id="0"/>
     </w:p>
     <w:p/>
     <w:p>
@@ -2005,24 +2024,14 @@
       <w:r>
         <w:t>[1] OCA Java SE 8 Programmer I Study Guide  – Jeanne Boyarsky and Scott Selikoff (</w:t>
       </w:r>
-      <w:r>
-        <w:fldChar w:fldCharType="begin"/>
-      </w:r>
-      <w:r>
-        <w:instrText xml:space="preserve"> HYPERLINK "https://www.youracclaim.com/badges/12be71d0-b2f8-4ad8-88ea-45107c3ffe33" </w:instrText>
-      </w:r>
-      <w:r>
-        <w:fldChar w:fldCharType="separate"/>
-      </w:r>
-      <w:r>
-        <w:rPr>
-          <w:rStyle w:val="Hyperlink"/>
-        </w:rPr>
-        <w:t>https://www.youracclaim.com/badges/12be71d0-b2f8-4ad8-88ea-45107c3ffe33</w:t>
-      </w:r>
-      <w:r>
-        <w:fldChar w:fldCharType="end"/>
-      </w:r>
+      <w:hyperlink r:id="rId9" w:history="1">
+        <w:r>
+          <w:rPr>
+            <w:rStyle w:val="Hyperlink"/>
+          </w:rPr>
+          <w:t>https://www.youracclaim.com/badges/12be71d0-b2f8-4ad8-88ea-45107c3ffe33</w:t>
+        </w:r>
+      </w:hyperlink>
       <w:r>
         <w:t>)</w:t>
       </w:r>
@@ -2036,7 +2045,7 @@
       <w:r>
         <w:t xml:space="preserve">[3] Bitmaps Guide </w:t>
       </w:r>
-      <w:hyperlink r:id="rId9" w:history="1">
+      <w:hyperlink r:id="rId10" w:history="1">
         <w:r>
           <w:rPr>
             <w:rStyle w:val="Hyperlink"/>
@@ -2052,7 +2061,7 @@
       <w:r>
         <w:t xml:space="preserve">[4] </w:t>
       </w:r>
-      <w:hyperlink r:id="rId10" w:history="1">
+      <w:hyperlink r:id="rId11" w:history="1">
         <w:r>
           <w:rPr>
             <w:rStyle w:val="Hyperlink"/>
@@ -2065,7 +2074,7 @@
       <w:r>
         <w:t xml:space="preserve">[5] </w:t>
       </w:r>
-      <w:hyperlink r:id="rId11" w:history="1">
+      <w:hyperlink r:id="rId12" w:history="1">
         <w:r>
           <w:rPr>
             <w:rStyle w:val="Hyperlink"/>
@@ -2075,7 +2084,7 @@
       </w:hyperlink>
     </w:p>
     <w:sectPr>
-      <w:headerReference w:type="default" r:id="rId12"/>
+      <w:headerReference w:type="default" r:id="rId13"/>
       <w:pgSz w:w="11900" w:h="16840"/>
       <w:pgMar w:top="1417" w:right="1417" w:bottom="1417" w:left="1417" w:header="708" w:footer="708" w:gutter="0"/>
       <w:cols w:space="708"/>

</xml_diff>